<commit_message>
Created individuals for every class. Some inferred classes need fixing.
</commit_message>
<xml_diff>
--- a/KRWEB_21-22_PROJECT Report.docx
+++ b/KRWEB_21-22_PROJECT Report.docx
@@ -698,6 +698,9 @@
         <w:pStyle w:val="Heading2"/>
       </w:pPr>
       <w:r>
+        <w:rPr>
+          <w:noProof/>
+        </w:rPr>
         <w:drawing>
           <wp:anchor distT="0" distB="0" distL="114300" distR="114300" simplePos="0" relativeHeight="251669504" behindDoc="0" locked="0" layoutInCell="1" allowOverlap="1" wp14:anchorId="403797EE" wp14:editId="6923BCA8">
             <wp:simplePos x="0" y="0"/>
@@ -870,6 +873,9 @@
         <w:pStyle w:val="Heading4"/>
       </w:pPr>
       <w:r>
+        <w:rPr>
+          <w:noProof/>
+        </w:rPr>
         <w:drawing>
           <wp:anchor distT="0" distB="0" distL="114300" distR="114300" simplePos="0" relativeHeight="251659264" behindDoc="0" locked="0" layoutInCell="1" allowOverlap="1" wp14:anchorId="16CE14D7" wp14:editId="069E9621">
             <wp:simplePos x="0" y="0"/>
@@ -933,6 +939,11 @@
       <w:proofErr w:type="spellEnd"/>
     </w:p>
     <w:p>
+      <w:pPr>
+        <w:rPr>
+          <w:lang w:val="el-GR"/>
+        </w:rPr>
+      </w:pPr>
       <w:r>
         <w:rPr>
           <w:lang w:val="el-GR"/>
@@ -1623,17 +1634,11 @@
     <w:p>
       <w:pPr>
         <w:pStyle w:val="Heading2"/>
-        <w:rPr>
-          <w:lang w:val="en-US"/>
-        </w:rPr>
       </w:pPr>
       <w:r>
         <w:t>Δ</w:t>
       </w:r>
       <w:r>
-        <w:rPr>
-          <w:lang w:val="en-US"/>
-        </w:rPr>
         <w:t xml:space="preserve">. </w:t>
       </w:r>
       <w:r>
@@ -1914,57 +1919,209 @@
           <w:rStyle w:val="Heading4Char"/>
           <w:lang w:val="en-US"/>
         </w:rPr>
-        <w:t xml:space="preserve"> (</w:t>
+        <w:t xml:space="preserve"> (inverse</w:t>
       </w:r>
       <w:r>
         <w:rPr>
           <w:rStyle w:val="Heading4Char"/>
           <w:lang w:val="en-US"/>
         </w:rPr>
-        <w:t>inverse</w:t>
+        <w:t xml:space="preserve"> </w:t>
       </w:r>
       <w:r>
         <w:rPr>
           <w:rStyle w:val="Heading4Char"/>
           <w:lang w:val="en-US"/>
         </w:rPr>
-        <w:t xml:space="preserve"> </w:t>
+        <w:t>of</w:t>
       </w:r>
       <w:r>
         <w:rPr>
           <w:rStyle w:val="Heading4Char"/>
           <w:lang w:val="en-US"/>
         </w:rPr>
-        <w:t>of</w:t>
-      </w:r>
+        <w:t xml:space="preserve"> </w:t>
+      </w:r>
+      <w:proofErr w:type="spellStart"/>
       <w:r>
         <w:rPr>
           <w:rStyle w:val="Heading4Char"/>
           <w:lang w:val="en-US"/>
         </w:rPr>
-        <w:t xml:space="preserve"> </w:t>
-      </w:r>
-      <w:proofErr w:type="spellStart"/>
+        <w:t>h</w:t>
+      </w:r>
       <w:r>
         <w:rPr>
           <w:rStyle w:val="Heading4Char"/>
           <w:lang w:val="en-US"/>
         </w:rPr>
-        <w:t>h</w:t>
-      </w:r>
+        <w:t>asComponent</w:t>
+      </w:r>
+      <w:proofErr w:type="spellEnd"/>
       <w:r>
         <w:rPr>
           <w:rStyle w:val="Heading4Char"/>
           <w:lang w:val="en-US"/>
         </w:rPr>
-        <w:t>asComponent</w:t>
+        <w:t>)</w:t>
+      </w:r>
+    </w:p>
+    <w:p>
+      <w:pPr>
+        <w:rPr>
+          <w:lang w:val="el-GR"/>
+        </w:rPr>
+      </w:pPr>
+      <w:r>
+        <w:rPr>
+          <w:lang w:val="el-GR"/>
+        </w:rPr>
+        <w:t>Ορίζει ότι ένα εξάρτημα βρίσκεται σε κά</w:t>
+      </w:r>
+      <w:r>
+        <w:rPr>
+          <w:lang w:val="el-GR"/>
+        </w:rPr>
+        <w:t>πο</w:t>
+      </w:r>
+      <w:r>
+        <w:rPr>
+          <w:lang w:val="el-GR"/>
+        </w:rPr>
+        <w:t>ιον υπολογιστή.</w:t>
+      </w:r>
+      <w:r>
+        <w:rPr>
+          <w:lang w:val="el-GR"/>
+        </w:rPr>
+        <w:t xml:space="preserve"> </w:t>
+      </w:r>
+    </w:p>
+    <w:p>
+      <w:pPr>
+        <w:pStyle w:val="Heading4"/>
+      </w:pPr>
+      <w:proofErr w:type="spellStart"/>
+      <w:r>
+        <w:rPr>
+          <w:lang w:val="en-US"/>
+        </w:rPr>
+        <w:t>hasPersonnel</w:t>
       </w:r>
       <w:proofErr w:type="spellEnd"/>
       <w:r>
-        <w:rPr>
-          <w:rStyle w:val="Heading4Char"/>
+        <w:t xml:space="preserve"> </w:t>
+      </w:r>
+    </w:p>
+    <w:p>
+      <w:pPr>
+        <w:rPr>
+          <w:lang w:val="el-GR"/>
+        </w:rPr>
+      </w:pPr>
+      <w:r>
+        <w:rPr>
+          <w:lang w:val="el-GR"/>
+        </w:rPr>
+        <w:t>Ορίζει</w:t>
+      </w:r>
+      <w:r>
+        <w:rPr>
+          <w:lang w:val="el-GR"/>
+        </w:rPr>
+        <w:t xml:space="preserve"> </w:t>
+      </w:r>
+      <w:r>
+        <w:rPr>
+          <w:lang w:val="el-GR"/>
+        </w:rPr>
+        <w:t>το</w:t>
+      </w:r>
+      <w:r>
+        <w:rPr>
+          <w:lang w:val="el-GR"/>
+        </w:rPr>
+        <w:t xml:space="preserve"> </w:t>
+      </w:r>
+      <w:r>
+        <w:rPr>
+          <w:lang w:val="el-GR"/>
+        </w:rPr>
+        <w:t>προσωπικό</w:t>
+      </w:r>
+      <w:r>
+        <w:rPr>
+          <w:lang w:val="el-GR"/>
+        </w:rPr>
+        <w:t xml:space="preserve"> </w:t>
+      </w:r>
+      <w:r>
+        <w:rPr>
+          <w:lang w:val="el-GR"/>
+        </w:rPr>
+        <w:t>κάποιου</w:t>
+      </w:r>
+      <w:r>
+        <w:rPr>
+          <w:lang w:val="el-GR"/>
+        </w:rPr>
+        <w:t xml:space="preserve"> </w:t>
+      </w:r>
+      <w:r>
+        <w:rPr>
+          <w:lang w:val="el-GR"/>
+        </w:rPr>
+        <w:t>καταστήματος</w:t>
+      </w:r>
+      <w:r>
+        <w:rPr>
+          <w:lang w:val="el-GR"/>
+        </w:rPr>
+        <w:t xml:space="preserve">. </w:t>
+      </w:r>
+    </w:p>
+    <w:p>
+      <w:pPr>
+        <w:pStyle w:val="Heading4"/>
+      </w:pPr>
+      <w:proofErr w:type="spellStart"/>
+      <w:r>
+        <w:rPr>
           <w:lang w:val="en-US"/>
         </w:rPr>
+        <w:t>isWorkingAtStore</w:t>
+      </w:r>
+      <w:proofErr w:type="spellEnd"/>
+      <w:r>
+        <w:t xml:space="preserve"> (</w:t>
+      </w:r>
+      <w:r>
+        <w:rPr>
+          <w:lang w:val="en-US"/>
+        </w:rPr>
+        <w:t>inverse</w:t>
+      </w:r>
+      <w:r>
+        <w:t xml:space="preserve"> </w:t>
+      </w:r>
+      <w:r>
+        <w:rPr>
+          <w:lang w:val="en-US"/>
+        </w:rPr>
+        <w:t>of</w:t>
+      </w:r>
+      <w:r>
+        <w:t xml:space="preserve"> </w:t>
+      </w:r>
+      <w:proofErr w:type="spellStart"/>
+      <w:r>
+        <w:rPr>
+          <w:lang w:val="en-US"/>
+        </w:rPr>
+        <w:t>hasPersonnel</w:t>
+      </w:r>
+      <w:proofErr w:type="spellEnd"/>
+      <w:r>
         <w:t>)</w:t>
       </w:r>
     </w:p>
@@ -1978,19 +2135,7 @@
         <w:rPr>
           <w:lang w:val="el-GR"/>
         </w:rPr>
-        <w:t>Ορίζει ότι ένα εξάρτημα βρίσκεται σε κά</w:t>
-      </w:r>
-      <w:r>
-        <w:rPr>
-          <w:lang w:val="el-GR"/>
-        </w:rPr>
-        <w:t>πο</w:t>
-      </w:r>
-      <w:r>
-        <w:rPr>
-          <w:lang w:val="el-GR"/>
-        </w:rPr>
-        <w:t>ιον υπολογιστή.</w:t>
+        <w:t>Ορίζει</w:t>
       </w:r>
       <w:r>
         <w:rPr>
@@ -1998,205 +2143,28 @@
         </w:rPr>
         <w:t xml:space="preserve"> </w:t>
       </w:r>
+      <w:r>
+        <w:rPr>
+          <w:lang w:val="el-GR"/>
+        </w:rPr>
+        <w:t>το</w:t>
+      </w:r>
+      <w:r>
+        <w:rPr>
+          <w:lang w:val="el-GR"/>
+        </w:rPr>
+        <w:t xml:space="preserve"> </w:t>
+      </w:r>
+      <w:r>
+        <w:rPr>
+          <w:lang w:val="el-GR"/>
+        </w:rPr>
+        <w:t>κατάστημα στο οποίο δουλεύει ένας εργαζόμενος.</w:t>
+      </w:r>
     </w:p>
     <w:p>
       <w:pPr>
         <w:pStyle w:val="Heading4"/>
-        <w:rPr>
-          <w:lang w:val="en-US"/>
-        </w:rPr>
-      </w:pPr>
-      <w:proofErr w:type="spellStart"/>
-      <w:r>
-        <w:rPr>
-          <w:lang w:val="en-US"/>
-        </w:rPr>
-        <w:t>hasPersonnel</w:t>
-      </w:r>
-      <w:proofErr w:type="spellEnd"/>
-      <w:r>
-        <w:rPr>
-          <w:lang w:val="en-US"/>
-        </w:rPr>
-        <w:t xml:space="preserve"> </w:t>
-      </w:r>
-    </w:p>
-    <w:p>
-      <w:pPr>
-        <w:rPr>
-          <w:lang w:val="el-GR"/>
-        </w:rPr>
-      </w:pPr>
-      <w:r>
-        <w:rPr>
-          <w:lang w:val="el-GR"/>
-        </w:rPr>
-        <w:t>Ορίζει</w:t>
-      </w:r>
-      <w:r>
-        <w:rPr>
-          <w:lang w:val="el-GR"/>
-        </w:rPr>
-        <w:t xml:space="preserve"> </w:t>
-      </w:r>
-      <w:r>
-        <w:rPr>
-          <w:lang w:val="el-GR"/>
-        </w:rPr>
-        <w:t>το</w:t>
-      </w:r>
-      <w:r>
-        <w:rPr>
-          <w:lang w:val="el-GR"/>
-        </w:rPr>
-        <w:t xml:space="preserve"> </w:t>
-      </w:r>
-      <w:r>
-        <w:rPr>
-          <w:lang w:val="el-GR"/>
-        </w:rPr>
-        <w:t>προσωπικό</w:t>
-      </w:r>
-      <w:r>
-        <w:rPr>
-          <w:lang w:val="el-GR"/>
-        </w:rPr>
-        <w:t xml:space="preserve"> </w:t>
-      </w:r>
-      <w:r>
-        <w:rPr>
-          <w:lang w:val="el-GR"/>
-        </w:rPr>
-        <w:t>κάποιου</w:t>
-      </w:r>
-      <w:r>
-        <w:rPr>
-          <w:lang w:val="el-GR"/>
-        </w:rPr>
-        <w:t xml:space="preserve"> </w:t>
-      </w:r>
-      <w:r>
-        <w:rPr>
-          <w:lang w:val="el-GR"/>
-        </w:rPr>
-        <w:t>καταστήματος</w:t>
-      </w:r>
-      <w:r>
-        <w:rPr>
-          <w:lang w:val="el-GR"/>
-        </w:rPr>
-        <w:t xml:space="preserve">. </w:t>
-      </w:r>
-    </w:p>
-    <w:p>
-      <w:pPr>
-        <w:pStyle w:val="Heading4"/>
-        <w:rPr>
-          <w:lang w:val="en-US"/>
-        </w:rPr>
-      </w:pPr>
-      <w:proofErr w:type="spellStart"/>
-      <w:r>
-        <w:rPr>
-          <w:lang w:val="en-US"/>
-        </w:rPr>
-        <w:t>isWorkingAtStore</w:t>
-      </w:r>
-      <w:proofErr w:type="spellEnd"/>
-      <w:r>
-        <w:rPr>
-          <w:lang w:val="en-US"/>
-        </w:rPr>
-        <w:t xml:space="preserve"> </w:t>
-      </w:r>
-      <w:r>
-        <w:rPr>
-          <w:lang w:val="en-US"/>
-        </w:rPr>
-        <w:t>(</w:t>
-      </w:r>
-      <w:r>
-        <w:rPr>
-          <w:lang w:val="en-US"/>
-        </w:rPr>
-        <w:t>inverse</w:t>
-      </w:r>
-      <w:r>
-        <w:rPr>
-          <w:lang w:val="en-US"/>
-        </w:rPr>
-        <w:t xml:space="preserve"> </w:t>
-      </w:r>
-      <w:r>
-        <w:rPr>
-          <w:lang w:val="en-US"/>
-        </w:rPr>
-        <w:t>of</w:t>
-      </w:r>
-      <w:r>
-        <w:rPr>
-          <w:lang w:val="en-US"/>
-        </w:rPr>
-        <w:t xml:space="preserve"> </w:t>
-      </w:r>
-      <w:proofErr w:type="spellStart"/>
-      <w:r>
-        <w:rPr>
-          <w:lang w:val="en-US"/>
-        </w:rPr>
-        <w:t>hasPersonnel</w:t>
-      </w:r>
-      <w:proofErr w:type="spellEnd"/>
-      <w:r>
-        <w:rPr>
-          <w:lang w:val="en-US"/>
-        </w:rPr>
-        <w:t>)</w:t>
-      </w:r>
-    </w:p>
-    <w:p>
-      <w:pPr>
-        <w:rPr>
-          <w:lang w:val="el-GR"/>
-        </w:rPr>
-      </w:pPr>
-      <w:r>
-        <w:rPr>
-          <w:lang w:val="el-GR"/>
-        </w:rPr>
-        <w:t>Ορίζει</w:t>
-      </w:r>
-      <w:r>
-        <w:rPr>
-          <w:lang w:val="el-GR"/>
-        </w:rPr>
-        <w:t xml:space="preserve"> </w:t>
-      </w:r>
-      <w:r>
-        <w:rPr>
-          <w:lang w:val="el-GR"/>
-        </w:rPr>
-        <w:t>το</w:t>
-      </w:r>
-      <w:r>
-        <w:rPr>
-          <w:lang w:val="el-GR"/>
-        </w:rPr>
-        <w:t xml:space="preserve"> </w:t>
-      </w:r>
-      <w:r>
-        <w:rPr>
-          <w:lang w:val="el-GR"/>
-        </w:rPr>
-        <w:t>κατάστημα στο οποίο δουλεύει ένας εργαζόμενος.</w:t>
-      </w:r>
-    </w:p>
-    <w:p>
-      <w:pPr>
-        <w:pStyle w:val="Heading4"/>
-        <w:rPr>
-          <w:lang w:val="en-US"/>
-        </w:rPr>
       </w:pPr>
       <w:proofErr w:type="spellStart"/>
       <w:r>
@@ -2255,23 +2223,22 @@
       </w:r>
       <w:proofErr w:type="spellEnd"/>
       <w:r>
+        <w:t xml:space="preserve"> (</w:t>
+      </w:r>
+      <w:proofErr w:type="spellStart"/>
+      <w:r>
+        <w:t>inverse</w:t>
+      </w:r>
+      <w:proofErr w:type="spellEnd"/>
+      <w:r>
         <w:t xml:space="preserve"> </w:t>
       </w:r>
       <w:r>
-        <w:t>(</w:t>
-      </w:r>
-      <w:r>
-        <w:t>inverse</w:t>
+        <w:t>of</w:t>
       </w:r>
       <w:r>
         <w:t xml:space="preserve"> </w:t>
       </w:r>
-      <w:r>
-        <w:t>of</w:t>
-      </w:r>
-      <w:r>
-        <w:t xml:space="preserve"> </w:t>
-      </w:r>
       <w:proofErr w:type="spellStart"/>
       <w:r>
         <w:t>hasManage</w:t>
@@ -2285,6 +2252,11 @@
       </w:r>
     </w:p>
     <w:p>
+      <w:pPr>
+        <w:rPr>
+          <w:lang w:val="el-GR"/>
+        </w:rPr>
+      </w:pPr>
       <w:r>
         <w:rPr>
           <w:lang w:val="el-GR"/>
@@ -2332,18 +2304,33 @@
           <w:b/>
           <w:bCs/>
         </w:rPr>
-        <w:t>Inverse Functional</w:t>
-      </w:r>
-      <w:r>
+        <w:t>Inverse</w:t>
+      </w:r>
+      <w:r>
+        <w:rPr>
+          <w:b/>
+          <w:bCs/>
+          <w:lang w:val="el-GR"/>
+        </w:rPr>
+        <w:t xml:space="preserve"> </w:t>
+      </w:r>
+      <w:r>
+        <w:rPr>
+          <w:b/>
+          <w:bCs/>
+        </w:rPr>
+        <w:t>Functional</w:t>
+      </w:r>
+      <w:r>
+        <w:rPr>
+          <w:lang w:val="el-GR"/>
+        </w:rPr>
         <w:t>.</w:t>
       </w:r>
     </w:p>
     <w:p>
       <w:pPr>
         <w:pStyle w:val="Heading4"/>
-        <w:rPr>
-          <w:lang w:val="en-US"/>
-        </w:rPr>
       </w:pPr>
       <w:proofErr w:type="spellStart"/>
       <w:r>
@@ -2355,9 +2342,6 @@
       </w:r>
       <w:proofErr w:type="spellEnd"/>
       <w:r>
-        <w:rPr>
-          <w:lang w:val="en-US"/>
-        </w:rPr>
         <w:t xml:space="preserve"> </w:t>
       </w:r>
     </w:p>
@@ -2438,70 +2422,54 @@
     <w:p>
       <w:pPr>
         <w:pStyle w:val="Heading4"/>
+      </w:pPr>
+      <w:proofErr w:type="spellStart"/>
+      <w:r>
         <w:rPr>
           <w:lang w:val="en-US"/>
         </w:rPr>
-      </w:pPr>
+        <w:t>isSupervisorOf</w:t>
+      </w:r>
+      <w:proofErr w:type="spellEnd"/>
+      <w:r>
+        <w:t xml:space="preserve"> (</w:t>
+      </w:r>
+      <w:r>
+        <w:rPr>
+          <w:lang w:val="en-US"/>
+        </w:rPr>
+        <w:t>inverse</w:t>
+      </w:r>
+      <w:r>
+        <w:t xml:space="preserve"> </w:t>
+      </w:r>
+      <w:r>
+        <w:rPr>
+          <w:lang w:val="en-US"/>
+        </w:rPr>
+        <w:t>of</w:t>
+      </w:r>
+      <w:r>
+        <w:t xml:space="preserve"> </w:t>
+      </w:r>
       <w:proofErr w:type="spellStart"/>
       <w:r>
         <w:rPr>
           <w:lang w:val="en-US"/>
         </w:rPr>
-        <w:t>isSupervisorOf</w:t>
+        <w:t>hasSupervisor</w:t>
       </w:r>
       <w:proofErr w:type="spellEnd"/>
       <w:r>
-        <w:rPr>
-          <w:lang w:val="en-US"/>
-        </w:rPr>
-        <w:t xml:space="preserve"> </w:t>
-      </w:r>
-      <w:r>
-        <w:rPr>
-          <w:lang w:val="en-US"/>
-        </w:rPr>
-        <w:t>(</w:t>
-      </w:r>
-      <w:r>
-        <w:rPr>
-          <w:lang w:val="en-US"/>
-        </w:rPr>
-        <w:t>inverse</w:t>
-      </w:r>
-      <w:r>
-        <w:rPr>
-          <w:lang w:val="en-US"/>
-        </w:rPr>
-        <w:t xml:space="preserve"> </w:t>
-      </w:r>
-      <w:r>
-        <w:rPr>
-          <w:lang w:val="en-US"/>
-        </w:rPr>
-        <w:t>of</w:t>
-      </w:r>
-      <w:r>
-        <w:rPr>
-          <w:lang w:val="en-US"/>
-        </w:rPr>
-        <w:t xml:space="preserve"> </w:t>
-      </w:r>
-      <w:proofErr w:type="spellStart"/>
-      <w:r>
-        <w:rPr>
-          <w:lang w:val="en-US"/>
-        </w:rPr>
-        <w:t>hasSupervisor</w:t>
-      </w:r>
-      <w:proofErr w:type="spellEnd"/>
-      <w:r>
-        <w:rPr>
-          <w:lang w:val="en-US"/>
-        </w:rPr>
         <w:t>)</w:t>
       </w:r>
     </w:p>
     <w:p>
+      <w:pPr>
+        <w:rPr>
+          <w:lang w:val="el-GR"/>
+        </w:rPr>
+      </w:pPr>
       <w:r>
         <w:rPr>
           <w:lang w:val="el-GR"/>
@@ -2516,10 +2484,18 @@
         <w:t>Transitive</w:t>
       </w:r>
       <w:r>
+        <w:rPr>
+          <w:lang w:val="el-GR"/>
+        </w:rPr>
         <w:t>.</w:t>
       </w:r>
     </w:p>
     <w:p>
+      <w:pPr>
+        <w:rPr>
+          <w:lang w:val="el-GR"/>
+        </w:rPr>
+      </w:pPr>
       <w:proofErr w:type="spellStart"/>
       <w:r>
         <w:t>isCompatibleWith</w:t>
@@ -2552,133 +2528,156 @@
         <w:t>Symmetric</w:t>
       </w:r>
       <w:r>
-        <w:t xml:space="preserve"> &amp; </w:t>
+        <w:rPr>
+          <w:lang w:val="el-GR"/>
+        </w:rPr>
+        <w:t xml:space="preserve"> </w:t>
+      </w:r>
+      <w:r>
+        <w:rPr>
+          <w:lang w:val="el-GR"/>
+        </w:rPr>
+        <w:t>ι</w:t>
+      </w:r>
+      <w:r>
+        <w:rPr>
+          <w:lang w:val="el-GR"/>
+        </w:rPr>
+        <w:t>διότητα.</w:t>
+      </w:r>
+    </w:p>
+    <w:p>
+      <w:pPr>
+        <w:pStyle w:val="Heading4"/>
+      </w:pPr>
+      <w:r>
+        <w:rPr>
+          <w:lang w:val="en-US"/>
+        </w:rPr>
+        <w:t>sells</w:t>
+      </w:r>
+    </w:p>
+    <w:p>
+      <w:pPr>
+        <w:rPr>
+          <w:lang w:val="el-GR"/>
+        </w:rPr>
+      </w:pPr>
+      <w:r>
+        <w:rPr>
+          <w:lang w:val="el-GR"/>
+        </w:rPr>
+        <w:t>Υποδεικνύει ότι κάποιο μαγαζί πουλάει κάποιο προϊόν.</w:t>
+      </w:r>
+    </w:p>
+    <w:p>
+      <w:pPr>
+        <w:pStyle w:val="Heading4"/>
+      </w:pPr>
+      <w:proofErr w:type="spellStart"/>
+      <w:r>
+        <w:t>isSoldBy</w:t>
+      </w:r>
+      <w:proofErr w:type="spellEnd"/>
+      <w:r>
+        <w:t xml:space="preserve"> (</w:t>
+      </w:r>
+      <w:proofErr w:type="spellStart"/>
+      <w:r>
+        <w:t>inverse</w:t>
+      </w:r>
+      <w:proofErr w:type="spellEnd"/>
+      <w:r>
+        <w:t xml:space="preserve"> of </w:t>
+      </w:r>
+      <w:proofErr w:type="spellStart"/>
+      <w:r>
+        <w:t>sells</w:t>
+      </w:r>
+      <w:proofErr w:type="spellEnd"/>
+      <w:r>
+        <w:t>)</w:t>
+      </w:r>
+    </w:p>
+    <w:p>
+      <w:pPr>
+        <w:rPr>
+          <w:lang w:val="el-GR"/>
+        </w:rPr>
+      </w:pPr>
+      <w:r>
+        <w:rPr>
+          <w:lang w:val="el-GR"/>
+        </w:rPr>
+        <w:t>Ορίζει το μαγαζί στο οποίο πωλείται ένα προϊόν.</w:t>
+      </w:r>
+    </w:p>
+    <w:p>
+      <w:pPr>
+        <w:pStyle w:val="Heading4"/>
+      </w:pPr>
+      <w:proofErr w:type="spellStart"/>
+      <w:r>
+        <w:rPr>
+          <w:lang w:val="en-US"/>
+        </w:rPr>
+        <w:t>worksWith</w:t>
+      </w:r>
+      <w:proofErr w:type="spellEnd"/>
+    </w:p>
+    <w:p>
+      <w:pPr>
+        <w:rPr>
+          <w:lang w:val="el-GR"/>
+        </w:rPr>
+      </w:pPr>
+      <w:r>
+        <w:rPr>
+          <w:lang w:val="el-GR"/>
+        </w:rPr>
+        <w:t xml:space="preserve">Υποδεικνύει ότι κάποιος εργαζόμενος δουλεύει με κάποιον άλλον εργαζόμενο. </w:t>
       </w:r>
       <w:r>
         <w:rPr>
           <w:b/>
           <w:bCs/>
         </w:rPr>
-        <w:t>Transitive</w:t>
-      </w:r>
-      <w:r>
+        <w:t>Symmetric</w:t>
+      </w:r>
+      <w:r>
+        <w:rPr>
+          <w:lang w:val="el-GR"/>
+        </w:rPr>
         <w:t xml:space="preserve"> </w:t>
       </w:r>
       <w:r>
         <w:rPr>
           <w:lang w:val="el-GR"/>
         </w:rPr>
-        <w:t>ιδιότητα.</w:t>
-      </w:r>
-    </w:p>
-    <w:p>
-      <w:pPr>
-        <w:pStyle w:val="Heading4"/>
-      </w:pPr>
-      <w:r>
-        <w:rPr>
-          <w:lang w:val="en-US"/>
-        </w:rPr>
-        <w:t>sells</w:t>
-      </w:r>
-    </w:p>
-    <w:p>
-      <w:r>
-        <w:rPr>
-          <w:lang w:val="el-GR"/>
-        </w:rPr>
-        <w:t>Υποδεικνύει ότι κάποιο μαγαζί πουλάει κάποιο προϊόν.</w:t>
-      </w:r>
-    </w:p>
-    <w:p>
-      <w:pPr>
-        <w:pStyle w:val="Heading4"/>
-      </w:pPr>
-      <w:proofErr w:type="spellStart"/>
-      <w:r>
-        <w:t>isSoldBy</w:t>
-      </w:r>
-      <w:proofErr w:type="spellEnd"/>
-      <w:r>
-        <w:t xml:space="preserve"> (inverse of sells)</w:t>
-      </w:r>
-    </w:p>
-    <w:p>
-      <w:pPr>
-        <w:rPr>
-          <w:lang w:val="el-GR"/>
-        </w:rPr>
-      </w:pPr>
-      <w:r>
-        <w:rPr>
-          <w:lang w:val="el-GR"/>
-        </w:rPr>
-        <w:t>Ορίζει το μαγαζί στο οποίο πωλείται ένα προϊόν.</w:t>
-      </w:r>
-    </w:p>
-    <w:p>
-      <w:pPr>
-        <w:pStyle w:val="Heading4"/>
-      </w:pPr>
-      <w:proofErr w:type="spellStart"/>
-      <w:r>
-        <w:rPr>
-          <w:lang w:val="en-US"/>
-        </w:rPr>
-        <w:t>worksWith</w:t>
-      </w:r>
-      <w:proofErr w:type="spellEnd"/>
-    </w:p>
-    <w:p>
-      <w:pPr>
-        <w:rPr>
-          <w:lang w:val="el-GR"/>
-        </w:rPr>
-      </w:pPr>
-      <w:r>
-        <w:rPr>
-          <w:lang w:val="el-GR"/>
-        </w:rPr>
-        <w:t xml:space="preserve">Υποδεικνύει ότι κάποιος εργαζόμενος δουλεύει με κάποιον άλλον εργαζόμενο. </w:t>
-      </w:r>
-      <w:r>
-        <w:rPr>
-          <w:b/>
-          <w:bCs/>
-        </w:rPr>
-        <w:t>Symmetric</w:t>
-      </w:r>
-      <w:r>
-        <w:rPr>
+        <w:t>ιδιότητα</w:t>
+      </w:r>
+      <w:r>
+        <w:rPr>
+          <w:lang w:val="el-GR"/>
+        </w:rPr>
+        <w:t>.</w:t>
+      </w:r>
+      <w:r>
+        <w:rPr>
+          <w:noProof/>
           <w:lang w:val="el-GR"/>
         </w:rPr>
         <w:t xml:space="preserve"> </w:t>
       </w:r>
-      <w:r>
-        <w:rPr>
-          <w:lang w:val="el-GR"/>
-        </w:rPr>
-        <w:t>ιδιότητα</w:t>
-      </w:r>
-      <w:r>
-        <w:rPr>
-          <w:lang w:val="el-GR"/>
-        </w:rPr>
-        <w:t>.</w:t>
-      </w:r>
+    </w:p>
+    <w:p>
+      <w:pPr>
+        <w:pStyle w:val="Heading3"/>
+      </w:pPr>
       <w:r>
         <w:rPr>
           <w:noProof/>
-          <w:lang w:val="el-GR"/>
-        </w:rPr>
-        <w:t xml:space="preserve"> </w:t>
-      </w:r>
-    </w:p>
-    <w:p>
-      <w:pPr>
-        <w:pStyle w:val="Heading3"/>
-      </w:pPr>
-      <w:r>
+        </w:rPr>
         <w:drawing>
           <wp:anchor distT="0" distB="0" distL="114300" distR="114300" simplePos="0" relativeHeight="251670528" behindDoc="0" locked="0" layoutInCell="1" allowOverlap="1" wp14:anchorId="3E90D594" wp14:editId="42D53300">
             <wp:simplePos x="0" y="0"/>
@@ -2973,6 +2972,11 @@
       <w:proofErr w:type="spellEnd"/>
     </w:p>
     <w:p>
+      <w:pPr>
+        <w:rPr>
+          <w:lang w:val="el-GR"/>
+        </w:rPr>
+      </w:pPr>
       <w:r>
         <w:rPr>
           <w:lang w:val="el-GR"/>
@@ -3035,7 +3039,260 @@
           <w:lang w:val="el-GR"/>
         </w:rPr>
       </w:pPr>
-    </w:p>
+      <w:r>
+        <w:rPr>
+          <w:lang w:val="el-GR"/>
+        </w:rPr>
+        <w:t xml:space="preserve">Ένα παράδειγμα ενδεικτικών στιγμιότυπων αποτελεί ο </w:t>
+      </w:r>
+      <w:r>
+        <w:t>Desktop</w:t>
+      </w:r>
+      <w:r>
+        <w:rPr>
+          <w:lang w:val="el-GR"/>
+        </w:rPr>
+        <w:t>_</w:t>
+      </w:r>
+      <w:r>
+        <w:t>Computer</w:t>
+      </w:r>
+      <w:r>
+        <w:rPr>
+          <w:lang w:val="el-GR"/>
+        </w:rPr>
+        <w:t xml:space="preserve">_1 </w:t>
+      </w:r>
+      <w:r>
+        <w:rPr>
+          <w:lang w:val="el-GR"/>
+        </w:rPr>
+        <w:t>μαζί με τα εξαρτήματά του, όπως φαίνεται παρακάτω.</w:t>
+      </w:r>
+    </w:p>
+    <w:p>
+      <w:pPr>
+        <w:rPr>
+          <w:lang w:val="el-GR"/>
+        </w:rPr>
+      </w:pPr>
+      <w:r>
+        <w:rPr>
+          <w:lang w:val="el-GR"/>
+        </w:rPr>
+        <w:drawing>
+          <wp:inline distT="0" distB="0" distL="0" distR="0" wp14:anchorId="117D8BF7" wp14:editId="5F610188">
+            <wp:extent cx="5669420" cy="4998346"/>
+            <wp:effectExtent l="0" t="0" r="7620" b="0"/>
+            <wp:docPr id="3" name="Picture 3"/>
+            <wp:cNvGraphicFramePr>
+              <a:graphicFrameLocks xmlns:a="http://schemas.openxmlformats.org/drawingml/2006/main" noChangeAspect="1"/>
+            </wp:cNvGraphicFramePr>
+            <a:graphic xmlns:a="http://schemas.openxmlformats.org/drawingml/2006/main">
+              <a:graphicData uri="http://schemas.openxmlformats.org/drawingml/2006/picture">
+                <pic:pic xmlns:pic="http://schemas.openxmlformats.org/drawingml/2006/picture">
+                  <pic:nvPicPr>
+                    <pic:cNvPr id="3" name="Picture 3"/>
+                    <pic:cNvPicPr/>
+                  </pic:nvPicPr>
+                  <pic:blipFill>
+                    <a:blip r:embed="rId21">
+                      <a:extLst>
+                        <a:ext uri="{28A0092B-C50C-407E-A947-70E740481C1C}">
+                          <a14:useLocalDpi xmlns:a14="http://schemas.microsoft.com/office/drawing/2010/main" val="0"/>
+                        </a:ext>
+                      </a:extLst>
+                    </a:blip>
+                    <a:stretch>
+                      <a:fillRect/>
+                    </a:stretch>
+                  </pic:blipFill>
+                  <pic:spPr>
+                    <a:xfrm>
+                      <a:off x="0" y="0"/>
+                      <a:ext cx="5675162" cy="5003408"/>
+                    </a:xfrm>
+                    <a:prstGeom prst="rect">
+                      <a:avLst/>
+                    </a:prstGeom>
+                  </pic:spPr>
+                </pic:pic>
+              </a:graphicData>
+            </a:graphic>
+          </wp:inline>
+        </w:drawing>
+      </w:r>
+    </w:p>
+    <w:p>
+      <w:pPr>
+        <w:pStyle w:val="Heading1"/>
+      </w:pPr>
+      <w:r>
+        <w:lastRenderedPageBreak/>
+        <w:t>Ερώτημα 3</w:t>
+      </w:r>
+    </w:p>
+    <w:p>
+      <w:pPr>
+        <w:rPr>
+          <w:lang w:val="el-GR"/>
+        </w:rPr>
+      </w:pPr>
+      <w:r>
+        <w:rPr>
+          <w:lang w:val="el-GR"/>
+        </w:rPr>
+        <w:t>Παρακάτω παρουσιάζονται 10 παραδείγματα όπου παράγεται επιπλέον γνώση από τη μηχανή συμπερασμού.</w:t>
+      </w:r>
+    </w:p>
+    <w:p>
+      <w:pPr>
+        <w:pStyle w:val="Heading4"/>
+      </w:pPr>
+      <w:r>
+        <w:rPr>
+          <w:lang w:val="en-US"/>
+        </w:rPr>
+        <w:t>Desktop</w:t>
+      </w:r>
+      <w:r>
+        <w:t>_</w:t>
+      </w:r>
+      <w:r>
+        <w:rPr>
+          <w:lang w:val="en-US"/>
+        </w:rPr>
+        <w:t>Computer</w:t>
+      </w:r>
+      <w:r>
+        <w:t>_1</w:t>
+      </w:r>
+      <w:r>
+        <w:t xml:space="preserve"> </w:t>
+      </w:r>
+      <w:r>
+        <w:rPr>
+          <w:lang w:val="en-US"/>
+        </w:rPr>
+        <w:t>-&gt; Gaming</w:t>
+      </w:r>
+      <w:r>
+        <w:t xml:space="preserve"> </w:t>
+      </w:r>
+      <w:r>
+        <w:rPr>
+          <w:lang w:val="en-US"/>
+        </w:rPr>
+        <w:t>Computer</w:t>
+      </w:r>
+    </w:p>
+    <w:p>
+      <w:r>
+        <w:drawing>
+          <wp:inline distT="0" distB="0" distL="0" distR="0" wp14:anchorId="4A4BDD7B" wp14:editId="6FBA35E2">
+            <wp:extent cx="4044677" cy="3389125"/>
+            <wp:effectExtent l="0" t="0" r="0" b="1905"/>
+            <wp:docPr id="15" name="Picture 15"/>
+            <wp:cNvGraphicFramePr>
+              <a:graphicFrameLocks xmlns:a="http://schemas.openxmlformats.org/drawingml/2006/main" noChangeAspect="1"/>
+            </wp:cNvGraphicFramePr>
+            <a:graphic xmlns:a="http://schemas.openxmlformats.org/drawingml/2006/main">
+              <a:graphicData uri="http://schemas.openxmlformats.org/drawingml/2006/picture">
+                <pic:pic xmlns:pic="http://schemas.openxmlformats.org/drawingml/2006/picture">
+                  <pic:nvPicPr>
+                    <pic:cNvPr id="15" name="Picture 15"/>
+                    <pic:cNvPicPr/>
+                  </pic:nvPicPr>
+                  <pic:blipFill>
+                    <a:blip r:embed="rId22">
+                      <a:extLst>
+                        <a:ext uri="{28A0092B-C50C-407E-A947-70E740481C1C}">
+                          <a14:useLocalDpi xmlns:a14="http://schemas.microsoft.com/office/drawing/2010/main" val="0"/>
+                        </a:ext>
+                      </a:extLst>
+                    </a:blip>
+                    <a:stretch>
+                      <a:fillRect/>
+                    </a:stretch>
+                  </pic:blipFill>
+                  <pic:spPr>
+                    <a:xfrm>
+                      <a:off x="0" y="0"/>
+                      <a:ext cx="4047366" cy="3391378"/>
+                    </a:xfrm>
+                    <a:prstGeom prst="rect">
+                      <a:avLst/>
+                    </a:prstGeom>
+                  </pic:spPr>
+                </pic:pic>
+              </a:graphicData>
+            </a:graphic>
+          </wp:inline>
+        </w:drawing>
+      </w:r>
+    </w:p>
+    <w:p>
+      <w:pPr>
+        <w:pStyle w:val="Heading4"/>
+        <w:rPr>
+          <w:lang w:val="en-US"/>
+        </w:rPr>
+      </w:pPr>
+      <w:r>
+        <w:rPr>
+          <w:lang w:val="en-US"/>
+        </w:rPr>
+        <w:t xml:space="preserve">Store_01 -&gt; </w:t>
+      </w:r>
+      <w:proofErr w:type="spellStart"/>
+      <w:r>
+        <w:rPr>
+          <w:lang w:val="en-US"/>
+        </w:rPr>
+        <w:t>ElectronicsStore</w:t>
+      </w:r>
+      <w:proofErr w:type="spellEnd"/>
+    </w:p>
+    <w:p>
+      <w:r>
+        <w:drawing>
+          <wp:inline distT="0" distB="0" distL="0" distR="0" wp14:anchorId="2E26D706" wp14:editId="53C32621">
+            <wp:extent cx="5287659" cy="3298572"/>
+            <wp:effectExtent l="0" t="0" r="8255" b="0"/>
+            <wp:docPr id="16" name="Picture 16"/>
+            <wp:cNvGraphicFramePr>
+              <a:graphicFrameLocks xmlns:a="http://schemas.openxmlformats.org/drawingml/2006/main" noChangeAspect="1"/>
+            </wp:cNvGraphicFramePr>
+            <a:graphic xmlns:a="http://schemas.openxmlformats.org/drawingml/2006/main">
+              <a:graphicData uri="http://schemas.openxmlformats.org/drawingml/2006/picture">
+                <pic:pic xmlns:pic="http://schemas.openxmlformats.org/drawingml/2006/picture">
+                  <pic:nvPicPr>
+                    <pic:cNvPr id="1" name=""/>
+                    <pic:cNvPicPr/>
+                  </pic:nvPicPr>
+                  <pic:blipFill>
+                    <a:blip r:embed="rId23"/>
+                    <a:stretch>
+                      <a:fillRect/>
+                    </a:stretch>
+                  </pic:blipFill>
+                  <pic:spPr>
+                    <a:xfrm>
+                      <a:off x="0" y="0"/>
+                      <a:ext cx="5305491" cy="3309696"/>
+                    </a:xfrm>
+                    <a:prstGeom prst="rect">
+                      <a:avLst/>
+                    </a:prstGeom>
+                  </pic:spPr>
+                </pic:pic>
+              </a:graphicData>
+            </a:graphic>
+          </wp:inline>
+        </w:drawing>
+      </w:r>
+    </w:p>
+    <w:p/>
     <w:sectPr>
       <w:pgSz w:w="12240" w:h="15840"/>
       <w:pgMar w:top="1440" w:right="1440" w:bottom="1440" w:left="1440" w:header="720" w:footer="720" w:gutter="0"/>
@@ -6624,6 +6881,7 @@
   <w:style w:type="character" w:default="1" w:styleId="DefaultParagraphFont">
     <w:name w:val="Default Paragraph Font"/>
     <w:uiPriority w:val="1"/>
+    <w:semiHidden/>
     <w:unhideWhenUsed/>
   </w:style>
   <w:style w:type="table" w:default="1" w:styleId="TableNormal">

</xml_diff>

<commit_message>
Added SWRL Rules to report
</commit_message>
<xml_diff>
--- a/KRWEB_21-22_PROJECT Report.docx
+++ b/KRWEB_21-22_PROJECT Report.docx
@@ -2802,9 +2802,7 @@
     </w:p>
     <w:p>
       <w:pPr>
-        <w:rPr>
-          <w:lang w:val="el-GR"/>
-        </w:rPr>
+        <w:pStyle w:val="Heading4"/>
       </w:pPr>
       <w:proofErr w:type="spellStart"/>
       <w:r>
@@ -2827,9 +2825,7 @@
     </w:p>
     <w:p>
       <w:pPr>
-        <w:rPr>
-          <w:lang w:val="el-GR"/>
-        </w:rPr>
+        <w:pStyle w:val="Heading4"/>
       </w:pPr>
       <w:proofErr w:type="spellStart"/>
       <w:r>
@@ -4828,6 +4824,9 @@
         </w:rPr>
       </w:pPr>
       <w:r>
+        <w:rPr>
+          <w:lang w:val="el-GR"/>
+        </w:rPr>
         <w:br w:type="page"/>
       </w:r>
     </w:p>
@@ -4858,14 +4857,14 @@
     </w:p>
     <w:p>
       <w:pPr>
-        <w:rPr>
-          <w:lang w:val="el-GR"/>
-        </w:rPr>
-      </w:pPr>
-      <w:r>
-        <w:rPr>
-          <w:lang w:val="el-GR"/>
-        </w:rPr>
+        <w:pStyle w:val="Heading5"/>
+        <w:numPr>
+          <w:ilvl w:val="0"/>
+          <w:numId w:val="34"/>
+        </w:numPr>
+        <w:ind w:left="284" w:hanging="284"/>
+      </w:pPr>
+      <w:r>
         <w:t>Επίλεξε όλα τα άτομα προσωπικού και τους ανωτέρους τους (αν υπάρχουν).</w:t>
       </w:r>
     </w:p>
@@ -4877,6 +4876,7 @@
       </w:pPr>
       <w:r>
         <w:rPr>
+          <w:noProof/>
           <w:lang w:val="el-GR"/>
         </w:rPr>
         <w:drawing>
@@ -4919,6 +4919,11 @@
     <w:p>
       <w:pPr>
         <w:pStyle w:val="Heading5"/>
+        <w:numPr>
+          <w:ilvl w:val="0"/>
+          <w:numId w:val="34"/>
+        </w:numPr>
+        <w:ind w:left="284" w:hanging="284"/>
       </w:pPr>
       <w:r>
         <w:t>Επίλεξε όλα τα καταστήματα</w:t>
@@ -4932,6 +4937,9 @@
     </w:p>
     <w:p>
       <w:r>
+        <w:rPr>
+          <w:noProof/>
+        </w:rPr>
         <w:drawing>
           <wp:inline distT="0" distB="0" distL="0" distR="0" wp14:anchorId="2F195312" wp14:editId="55564E69">
             <wp:extent cx="5943600" cy="2344420"/>
@@ -4972,6 +4980,11 @@
     <w:p>
       <w:pPr>
         <w:pStyle w:val="Heading5"/>
+        <w:numPr>
+          <w:ilvl w:val="0"/>
+          <w:numId w:val="34"/>
+        </w:numPr>
+        <w:ind w:left="284" w:hanging="284"/>
       </w:pPr>
       <w:r>
         <w:lastRenderedPageBreak/>
@@ -4980,6 +4993,9 @@
     </w:p>
     <w:p>
       <w:r>
+        <w:rPr>
+          <w:noProof/>
+        </w:rPr>
         <w:drawing>
           <wp:inline distT="0" distB="0" distL="0" distR="0" wp14:anchorId="1A966B11" wp14:editId="53470F5E">
             <wp:extent cx="5943600" cy="3793490"/>
@@ -5093,6 +5109,11 @@
     <w:p>
       <w:pPr>
         <w:pStyle w:val="Heading5"/>
+        <w:numPr>
+          <w:ilvl w:val="0"/>
+          <w:numId w:val="34"/>
+        </w:numPr>
+        <w:ind w:left="284" w:hanging="284"/>
       </w:pPr>
       <w:r>
         <w:t xml:space="preserve">Επίλεξε όλα τα προϊόντα που είναι </w:t>
@@ -5157,6 +5178,7 @@
       </w:pPr>
       <w:r>
         <w:rPr>
+          <w:noProof/>
           <w:lang w:val="el-GR"/>
         </w:rPr>
         <w:drawing>
@@ -5199,6 +5221,11 @@
     <w:p>
       <w:pPr>
         <w:pStyle w:val="Heading5"/>
+        <w:numPr>
+          <w:ilvl w:val="0"/>
+          <w:numId w:val="34"/>
+        </w:numPr>
+        <w:ind w:left="284" w:hanging="284"/>
       </w:pPr>
       <w:r>
         <w:lastRenderedPageBreak/>
@@ -5225,6 +5252,7 @@
       </w:pPr>
       <w:r>
         <w:rPr>
+          <w:noProof/>
           <w:lang w:val="el-GR"/>
         </w:rPr>
         <w:drawing>
@@ -5273,21 +5301,600 @@
     <w:p>
       <w:pPr>
         <w:pStyle w:val="Heading2"/>
+      </w:pPr>
+      <w:r>
+        <w:t xml:space="preserve">β. </w:t>
+      </w:r>
+      <w:r>
         <w:rPr>
           <w:lang w:val="en-US"/>
         </w:rPr>
-      </w:pPr>
-      <w:r>
-        <w:t xml:space="preserve">β. </w:t>
+        <w:t>SWRL</w:t>
+      </w:r>
+      <w:r>
+        <w:t xml:space="preserve"> </w:t>
       </w:r>
       <w:r>
         <w:rPr>
           <w:lang w:val="en-US"/>
         </w:rPr>
-        <w:t>SWRL Rules</w:t>
+        <w:t>Rules</w:t>
+      </w:r>
+    </w:p>
+    <w:p>
+      <w:pPr>
+        <w:pStyle w:val="ListParagraph"/>
+        <w:numPr>
+          <w:ilvl w:val="0"/>
+          <w:numId w:val="35"/>
+        </w:numPr>
+        <w:ind w:left="284" w:hanging="284"/>
+      </w:pPr>
+      <w:r>
+        <w:t>Κάνει όλα τα εξαρτήματα ενός υπολογιστή συμβατά το ένα με το άλλο.</w:t>
+      </w:r>
+    </w:p>
+    <w:p>
+      <w:r>
+        <w:rPr>
+          <w:noProof/>
+        </w:rPr>
+        <w:drawing>
+          <wp:inline distT="0" distB="0" distL="0" distR="0" wp14:anchorId="10283E7A" wp14:editId="72F19559">
+            <wp:extent cx="5638095" cy="1590476"/>
+            <wp:effectExtent l="0" t="0" r="1270" b="0"/>
+            <wp:docPr id="44" name="Picture 44"/>
+            <wp:cNvGraphicFramePr>
+              <a:graphicFrameLocks xmlns:a="http://schemas.openxmlformats.org/drawingml/2006/main" noChangeAspect="1"/>
+            </wp:cNvGraphicFramePr>
+            <a:graphic xmlns:a="http://schemas.openxmlformats.org/drawingml/2006/main">
+              <a:graphicData uri="http://schemas.openxmlformats.org/drawingml/2006/picture">
+                <pic:pic xmlns:pic="http://schemas.openxmlformats.org/drawingml/2006/picture">
+                  <pic:nvPicPr>
+                    <pic:cNvPr id="1" name=""/>
+                    <pic:cNvPicPr/>
+                  </pic:nvPicPr>
+                  <pic:blipFill>
+                    <a:blip r:embed="rId40"/>
+                    <a:stretch>
+                      <a:fillRect/>
+                    </a:stretch>
+                  </pic:blipFill>
+                  <pic:spPr>
+                    <a:xfrm>
+                      <a:off x="0" y="0"/>
+                      <a:ext cx="5638095" cy="1590476"/>
+                    </a:xfrm>
+                    <a:prstGeom prst="rect">
+                      <a:avLst/>
+                    </a:prstGeom>
+                  </pic:spPr>
+                </pic:pic>
+              </a:graphicData>
+            </a:graphic>
+          </wp:inline>
+        </w:drawing>
+      </w:r>
+    </w:p>
+    <w:p>
+      <w:r>
+        <w:lastRenderedPageBreak/>
+        <w:drawing>
+          <wp:inline distT="0" distB="0" distL="0" distR="0" wp14:anchorId="353BBAE6" wp14:editId="3473D0BB">
+            <wp:extent cx="5504195" cy="3157268"/>
+            <wp:effectExtent l="0" t="0" r="1270" b="5080"/>
+            <wp:docPr id="36" name="Picture 36"/>
+            <wp:cNvGraphicFramePr>
+              <a:graphicFrameLocks xmlns:a="http://schemas.openxmlformats.org/drawingml/2006/main" noChangeAspect="1"/>
+            </wp:cNvGraphicFramePr>
+            <a:graphic xmlns:a="http://schemas.openxmlformats.org/drawingml/2006/main">
+              <a:graphicData uri="http://schemas.openxmlformats.org/drawingml/2006/picture">
+                <pic:pic xmlns:pic="http://schemas.openxmlformats.org/drawingml/2006/picture">
+                  <pic:nvPicPr>
+                    <pic:cNvPr id="1" name=""/>
+                    <pic:cNvPicPr/>
+                  </pic:nvPicPr>
+                  <pic:blipFill>
+                    <a:blip r:embed="rId41"/>
+                    <a:stretch>
+                      <a:fillRect/>
+                    </a:stretch>
+                  </pic:blipFill>
+                  <pic:spPr>
+                    <a:xfrm>
+                      <a:off x="0" y="0"/>
+                      <a:ext cx="5541531" cy="3178684"/>
+                    </a:xfrm>
+                    <a:prstGeom prst="rect">
+                      <a:avLst/>
+                    </a:prstGeom>
+                  </pic:spPr>
+                </pic:pic>
+              </a:graphicData>
+            </a:graphic>
+          </wp:inline>
+        </w:drawing>
+      </w:r>
+    </w:p>
+    <w:p>
+      <w:pPr>
+        <w:pStyle w:val="ListParagraph"/>
+        <w:numPr>
+          <w:ilvl w:val="0"/>
+          <w:numId w:val="35"/>
+        </w:numPr>
+        <w:ind w:left="284" w:hanging="284"/>
+      </w:pPr>
+      <w:r>
+        <w:t xml:space="preserve">Κάνει όλα τα εξαρτήματα που είναι τύπου </w:t>
+      </w:r>
+      <w:r>
+        <w:rPr>
+          <w:lang w:val="en-US"/>
+        </w:rPr>
+        <w:t>Storage</w:t>
+      </w:r>
+      <w:r>
+        <w:t xml:space="preserve"> </w:t>
+      </w:r>
+      <w:r>
+        <w:t>συμβατά με όλα τα υπόλοιπα εξαρτήματα.</w:t>
+      </w:r>
+    </w:p>
+    <w:p>
+      <w:r>
+        <w:drawing>
+          <wp:inline distT="0" distB="0" distL="0" distR="0" wp14:anchorId="3628F33B" wp14:editId="396BDDDD">
+            <wp:extent cx="4134678" cy="997888"/>
+            <wp:effectExtent l="0" t="0" r="0" b="0"/>
+            <wp:docPr id="45" name="Picture 45"/>
+            <wp:cNvGraphicFramePr>
+              <a:graphicFrameLocks xmlns:a="http://schemas.openxmlformats.org/drawingml/2006/main" noChangeAspect="1"/>
+            </wp:cNvGraphicFramePr>
+            <a:graphic xmlns:a="http://schemas.openxmlformats.org/drawingml/2006/main">
+              <a:graphicData uri="http://schemas.openxmlformats.org/drawingml/2006/picture">
+                <pic:pic xmlns:pic="http://schemas.openxmlformats.org/drawingml/2006/picture">
+                  <pic:nvPicPr>
+                    <pic:cNvPr id="1" name=""/>
+                    <pic:cNvPicPr/>
+                  </pic:nvPicPr>
+                  <pic:blipFill>
+                    <a:blip r:embed="rId42"/>
+                    <a:stretch>
+                      <a:fillRect/>
+                    </a:stretch>
+                  </pic:blipFill>
+                  <pic:spPr>
+                    <a:xfrm>
+                      <a:off x="0" y="0"/>
+                      <a:ext cx="4203857" cy="1014584"/>
+                    </a:xfrm>
+                    <a:prstGeom prst="rect">
+                      <a:avLst/>
+                    </a:prstGeom>
+                  </pic:spPr>
+                </pic:pic>
+              </a:graphicData>
+            </a:graphic>
+          </wp:inline>
+        </w:drawing>
+      </w:r>
+    </w:p>
+    <w:p>
+      <w:r>
+        <w:drawing>
+          <wp:inline distT="0" distB="0" distL="0" distR="0" wp14:anchorId="4CBE977C" wp14:editId="06EB1026">
+            <wp:extent cx="5906905" cy="3395207"/>
+            <wp:effectExtent l="0" t="0" r="0" b="0"/>
+            <wp:docPr id="35" name="Picture 35"/>
+            <wp:cNvGraphicFramePr>
+              <a:graphicFrameLocks xmlns:a="http://schemas.openxmlformats.org/drawingml/2006/main" noChangeAspect="1"/>
+            </wp:cNvGraphicFramePr>
+            <a:graphic xmlns:a="http://schemas.openxmlformats.org/drawingml/2006/main">
+              <a:graphicData uri="http://schemas.openxmlformats.org/drawingml/2006/picture">
+                <pic:pic xmlns:pic="http://schemas.openxmlformats.org/drawingml/2006/picture">
+                  <pic:nvPicPr>
+                    <pic:cNvPr id="1" name=""/>
+                    <pic:cNvPicPr/>
+                  </pic:nvPicPr>
+                  <pic:blipFill>
+                    <a:blip r:embed="rId43"/>
+                    <a:stretch>
+                      <a:fillRect/>
+                    </a:stretch>
+                  </pic:blipFill>
+                  <pic:spPr>
+                    <a:xfrm>
+                      <a:off x="0" y="0"/>
+                      <a:ext cx="5985885" cy="3440604"/>
+                    </a:xfrm>
+                    <a:prstGeom prst="rect">
+                      <a:avLst/>
+                    </a:prstGeom>
+                  </pic:spPr>
+                </pic:pic>
+              </a:graphicData>
+            </a:graphic>
+          </wp:inline>
+        </w:drawing>
+      </w:r>
+    </w:p>
+    <w:p>
+      <w:pPr>
+        <w:pStyle w:val="Heading5"/>
+        <w:numPr>
+          <w:ilvl w:val="0"/>
+          <w:numId w:val="35"/>
+        </w:numPr>
+        <w:ind w:left="284" w:hanging="284"/>
+        <w:rPr>
+          <w:lang w:val="en-US"/>
+        </w:rPr>
+      </w:pPr>
+      <w:r>
+        <w:lastRenderedPageBreak/>
+        <w:t xml:space="preserve">Κάνει </w:t>
+      </w:r>
+      <w:proofErr w:type="spellStart"/>
+      <w:r>
+        <w:rPr>
+          <w:lang w:val="en-US"/>
+        </w:rPr>
+        <w:t>SalesPerson</w:t>
+      </w:r>
+      <w:proofErr w:type="spellEnd"/>
+      <w:r>
+        <w:t xml:space="preserve"> </w:t>
+      </w:r>
+      <w:r>
+        <w:t xml:space="preserve">τα άτομα που δουλεύουν μαζί με κάποιο </w:t>
+      </w:r>
+      <w:proofErr w:type="spellStart"/>
+      <w:r>
+        <w:rPr>
+          <w:lang w:val="en-US"/>
+        </w:rPr>
+        <w:t>SalesPerson</w:t>
+      </w:r>
+      <w:proofErr w:type="spellEnd"/>
+    </w:p>
+    <w:p>
+      <w:r>
+        <w:drawing>
+          <wp:inline distT="0" distB="0" distL="0" distR="0" wp14:anchorId="1C1F142A" wp14:editId="6B395075">
+            <wp:extent cx="5943600" cy="1230630"/>
+            <wp:effectExtent l="0" t="0" r="0" b="7620"/>
+            <wp:docPr id="38" name="Picture 38"/>
+            <wp:cNvGraphicFramePr>
+              <a:graphicFrameLocks xmlns:a="http://schemas.openxmlformats.org/drawingml/2006/main" noChangeAspect="1"/>
+            </wp:cNvGraphicFramePr>
+            <a:graphic xmlns:a="http://schemas.openxmlformats.org/drawingml/2006/main">
+              <a:graphicData uri="http://schemas.openxmlformats.org/drawingml/2006/picture">
+                <pic:pic xmlns:pic="http://schemas.openxmlformats.org/drawingml/2006/picture">
+                  <pic:nvPicPr>
+                    <pic:cNvPr id="1" name=""/>
+                    <pic:cNvPicPr/>
+                  </pic:nvPicPr>
+                  <pic:blipFill>
+                    <a:blip r:embed="rId44"/>
+                    <a:stretch>
+                      <a:fillRect/>
+                    </a:stretch>
+                  </pic:blipFill>
+                  <pic:spPr>
+                    <a:xfrm>
+                      <a:off x="0" y="0"/>
+                      <a:ext cx="5943600" cy="1230630"/>
+                    </a:xfrm>
+                    <a:prstGeom prst="rect">
+                      <a:avLst/>
+                    </a:prstGeom>
+                  </pic:spPr>
+                </pic:pic>
+              </a:graphicData>
+            </a:graphic>
+          </wp:inline>
+        </w:drawing>
+      </w:r>
+    </w:p>
+    <w:p>
+      <w:r>
+        <w:drawing>
+          <wp:inline distT="0" distB="0" distL="0" distR="0" wp14:anchorId="538632AC" wp14:editId="6997F4A8">
+            <wp:extent cx="5943600" cy="2397760"/>
+            <wp:effectExtent l="0" t="0" r="0" b="2540"/>
+            <wp:docPr id="39" name="Picture 39"/>
+            <wp:cNvGraphicFramePr>
+              <a:graphicFrameLocks xmlns:a="http://schemas.openxmlformats.org/drawingml/2006/main" noChangeAspect="1"/>
+            </wp:cNvGraphicFramePr>
+            <a:graphic xmlns:a="http://schemas.openxmlformats.org/drawingml/2006/main">
+              <a:graphicData uri="http://schemas.openxmlformats.org/drawingml/2006/picture">
+                <pic:pic xmlns:pic="http://schemas.openxmlformats.org/drawingml/2006/picture">
+                  <pic:nvPicPr>
+                    <pic:cNvPr id="1" name=""/>
+                    <pic:cNvPicPr/>
+                  </pic:nvPicPr>
+                  <pic:blipFill>
+                    <a:blip r:embed="rId45"/>
+                    <a:stretch>
+                      <a:fillRect/>
+                    </a:stretch>
+                  </pic:blipFill>
+                  <pic:spPr>
+                    <a:xfrm>
+                      <a:off x="0" y="0"/>
+                      <a:ext cx="5943600" cy="2397760"/>
+                    </a:xfrm>
+                    <a:prstGeom prst="rect">
+                      <a:avLst/>
+                    </a:prstGeom>
+                  </pic:spPr>
+                </pic:pic>
+              </a:graphicData>
+            </a:graphic>
+          </wp:inline>
+        </w:drawing>
+      </w:r>
+    </w:p>
+    <w:p>
+      <w:pPr>
+        <w:pStyle w:val="ListParagraph"/>
+        <w:numPr>
+          <w:ilvl w:val="0"/>
+          <w:numId w:val="35"/>
+        </w:numPr>
+        <w:ind w:left="284" w:hanging="284"/>
+      </w:pPr>
+      <w:r>
+        <w:t>Ορίζει τους υπολογιστές που έχουν</w:t>
+      </w:r>
+      <w:r>
+        <w:t xml:space="preserve"> </w:t>
+      </w:r>
+      <w:r>
+        <w:rPr>
+          <w:lang w:val="en-US"/>
+        </w:rPr>
+        <w:t>SO</w:t>
+      </w:r>
+      <w:r>
+        <w:t>-</w:t>
+      </w:r>
+      <w:r>
+        <w:rPr>
+          <w:lang w:val="en-US"/>
+        </w:rPr>
+        <w:t>DIMM</w:t>
+      </w:r>
+      <w:r>
+        <w:t xml:space="preserve"> </w:t>
+      </w:r>
+      <w:r>
+        <w:rPr>
+          <w:lang w:val="en-US"/>
+        </w:rPr>
+        <w:t>RAM</w:t>
+      </w:r>
+      <w:r>
+        <w:t xml:space="preserve"> λάπτοπ.</w:t>
+      </w:r>
+    </w:p>
+    <w:p>
+      <w:r>
+        <w:drawing>
+          <wp:inline distT="0" distB="0" distL="0" distR="0" wp14:anchorId="78B821E4" wp14:editId="01E3251F">
+            <wp:extent cx="2997642" cy="1001616"/>
+            <wp:effectExtent l="0" t="0" r="0" b="8255"/>
+            <wp:docPr id="41" name="Picture 41"/>
+            <wp:cNvGraphicFramePr>
+              <a:graphicFrameLocks xmlns:a="http://schemas.openxmlformats.org/drawingml/2006/main" noChangeAspect="1"/>
+            </wp:cNvGraphicFramePr>
+            <a:graphic xmlns:a="http://schemas.openxmlformats.org/drawingml/2006/main">
+              <a:graphicData uri="http://schemas.openxmlformats.org/drawingml/2006/picture">
+                <pic:pic xmlns:pic="http://schemas.openxmlformats.org/drawingml/2006/picture">
+                  <pic:nvPicPr>
+                    <pic:cNvPr id="1" name=""/>
+                    <pic:cNvPicPr/>
+                  </pic:nvPicPr>
+                  <pic:blipFill>
+                    <a:blip r:embed="rId46"/>
+                    <a:stretch>
+                      <a:fillRect/>
+                    </a:stretch>
+                  </pic:blipFill>
+                  <pic:spPr>
+                    <a:xfrm>
+                      <a:off x="0" y="0"/>
+                      <a:ext cx="3015345" cy="1007531"/>
+                    </a:xfrm>
+                    <a:prstGeom prst="rect">
+                      <a:avLst/>
+                    </a:prstGeom>
+                  </pic:spPr>
+                </pic:pic>
+              </a:graphicData>
+            </a:graphic>
+          </wp:inline>
+        </w:drawing>
+      </w:r>
+    </w:p>
+    <w:p>
+      <w:r>
+        <w:drawing>
+          <wp:inline distT="0" distB="0" distL="0" distR="0" wp14:anchorId="07095AD8" wp14:editId="7902573B">
+            <wp:extent cx="5943600" cy="1834515"/>
+            <wp:effectExtent l="0" t="0" r="0" b="0"/>
+            <wp:docPr id="42" name="Picture 42"/>
+            <wp:cNvGraphicFramePr>
+              <a:graphicFrameLocks xmlns:a="http://schemas.openxmlformats.org/drawingml/2006/main" noChangeAspect="1"/>
+            </wp:cNvGraphicFramePr>
+            <a:graphic xmlns:a="http://schemas.openxmlformats.org/drawingml/2006/main">
+              <a:graphicData uri="http://schemas.openxmlformats.org/drawingml/2006/picture">
+                <pic:pic xmlns:pic="http://schemas.openxmlformats.org/drawingml/2006/picture">
+                  <pic:nvPicPr>
+                    <pic:cNvPr id="1" name=""/>
+                    <pic:cNvPicPr/>
+                  </pic:nvPicPr>
+                  <pic:blipFill>
+                    <a:blip r:embed="rId47"/>
+                    <a:stretch>
+                      <a:fillRect/>
+                    </a:stretch>
+                  </pic:blipFill>
+                  <pic:spPr>
+                    <a:xfrm>
+                      <a:off x="0" y="0"/>
+                      <a:ext cx="5943600" cy="1834515"/>
+                    </a:xfrm>
+                    <a:prstGeom prst="rect">
+                      <a:avLst/>
+                    </a:prstGeom>
+                  </pic:spPr>
+                </pic:pic>
+              </a:graphicData>
+            </a:graphic>
+          </wp:inline>
+        </w:drawing>
+      </w:r>
+    </w:p>
+    <w:p>
+      <w:pPr>
+        <w:pStyle w:val="Heading5"/>
+        <w:numPr>
+          <w:ilvl w:val="0"/>
+          <w:numId w:val="35"/>
+        </w:numPr>
+        <w:ind w:left="284" w:hanging="284"/>
+      </w:pPr>
+      <w:r>
+        <w:lastRenderedPageBreak/>
+        <w:t xml:space="preserve">Θέτει </w:t>
+      </w:r>
+      <w:r>
+        <w:t>τις πόλεις</w:t>
+      </w:r>
+      <w:r>
+        <w:t xml:space="preserve"> διαμονής των εργαζομένων ίσ</w:t>
+      </w:r>
+      <w:r>
+        <w:t>ες</w:t>
+      </w:r>
+      <w:r>
+        <w:t xml:space="preserve"> με </w:t>
+      </w:r>
+      <w:r>
+        <w:t>τις πόλεις των καταστημάτων</w:t>
+      </w:r>
+      <w:r>
+        <w:t xml:space="preserve"> που δουλεύουν.</w:t>
+      </w:r>
+    </w:p>
+    <w:p>
+      <w:pPr>
+        <w:rPr>
+          <w:lang w:val="el-GR"/>
+        </w:rPr>
+      </w:pPr>
+      <w:r>
+        <w:rPr>
+          <w:lang w:val="el-GR"/>
+        </w:rPr>
+        <w:drawing>
+          <wp:inline distT="0" distB="0" distL="0" distR="0" wp14:anchorId="7D682B80" wp14:editId="543FD6F2">
+            <wp:extent cx="5943600" cy="1217295"/>
+            <wp:effectExtent l="0" t="0" r="0" b="1905"/>
+            <wp:docPr id="40" name="Picture 40"/>
+            <wp:cNvGraphicFramePr>
+              <a:graphicFrameLocks xmlns:a="http://schemas.openxmlformats.org/drawingml/2006/main" noChangeAspect="1"/>
+            </wp:cNvGraphicFramePr>
+            <a:graphic xmlns:a="http://schemas.openxmlformats.org/drawingml/2006/main">
+              <a:graphicData uri="http://schemas.openxmlformats.org/drawingml/2006/picture">
+                <pic:pic xmlns:pic="http://schemas.openxmlformats.org/drawingml/2006/picture">
+                  <pic:nvPicPr>
+                    <pic:cNvPr id="1" name=""/>
+                    <pic:cNvPicPr/>
+                  </pic:nvPicPr>
+                  <pic:blipFill>
+                    <a:blip r:embed="rId48"/>
+                    <a:stretch>
+                      <a:fillRect/>
+                    </a:stretch>
+                  </pic:blipFill>
+                  <pic:spPr>
+                    <a:xfrm>
+                      <a:off x="0" y="0"/>
+                      <a:ext cx="5943600" cy="1217295"/>
+                    </a:xfrm>
+                    <a:prstGeom prst="rect">
+                      <a:avLst/>
+                    </a:prstGeom>
+                  </pic:spPr>
+                </pic:pic>
+              </a:graphicData>
+            </a:graphic>
+          </wp:inline>
+        </w:drawing>
+      </w:r>
+    </w:p>
+    <w:p>
+      <w:pPr>
+        <w:rPr>
+          <w:lang w:val="el-GR"/>
+        </w:rPr>
+      </w:pPr>
+      <w:r>
+        <w:rPr>
+          <w:lang w:val="el-GR"/>
+        </w:rPr>
+        <w:t>Δεν δουλεύει</w:t>
+      </w:r>
+      <w:r>
+        <w:rPr>
+          <w:lang w:val="el-GR"/>
+        </w:rPr>
+        <w:t xml:space="preserve"> και δεν ξέρω γιατί</w:t>
+      </w:r>
+      <w:r>
+        <w:rPr>
+          <w:lang w:val="el-GR"/>
+        </w:rPr>
+        <w:t>.</w:t>
+      </w:r>
+    </w:p>
+    <w:p>
+      <w:pPr>
+        <w:pStyle w:val="Heading1"/>
+      </w:pPr>
+      <w:r>
+        <w:t>Ερώτημα 6</w:t>
+      </w:r>
+    </w:p>
+    <w:p>
+      <w:pPr>
+        <w:pStyle w:val="Heading2"/>
+        <w:rPr>
+          <w:lang w:val="en-US"/>
+        </w:rPr>
+      </w:pPr>
+      <w:r>
+        <w:rPr>
+          <w:lang w:val="en-US"/>
+        </w:rPr>
+        <w:t>Open-world assumption</w:t>
       </w:r>
     </w:p>
     <w:p/>
+    <w:p>
+      <w:pPr>
+        <w:pStyle w:val="Heading2"/>
+        <w:rPr>
+          <w:lang w:val="en-US"/>
+        </w:rPr>
+      </w:pPr>
+      <w:r>
+        <w:t>Non-unique assumption</w:t>
+      </w:r>
+    </w:p>
     <w:sectPr>
       <w:pgSz w:w="12240" w:h="15840"/>
       <w:pgMar w:top="1440" w:right="1440" w:bottom="1440" w:left="1440" w:header="720" w:footer="720" w:gutter="0"/>
@@ -7057,6 +7664,95 @@
     </w:lvl>
   </w:abstractNum>
   <w:abstractNum w:abstractNumId="17" w15:restartNumberingAfterBreak="0">
+    <w:nsid w:val="47153CCB"/>
+    <w:multiLevelType w:val="hybridMultilevel"/>
+    <w:tmpl w:val="546621F0"/>
+    <w:lvl w:ilvl="0" w:tplc="FFFFFFFF">
+      <w:start w:val="1"/>
+      <w:numFmt w:val="decimal"/>
+      <w:lvlText w:val="%1."/>
+      <w:lvlJc w:val="left"/>
+      <w:pPr>
+        <w:ind w:left="720" w:hanging="360"/>
+      </w:pPr>
+      <w:rPr>
+        <w:rFonts w:hint="default"/>
+      </w:rPr>
+    </w:lvl>
+    <w:lvl w:ilvl="1" w:tplc="FFFFFFFF" w:tentative="1">
+      <w:start w:val="1"/>
+      <w:numFmt w:val="lowerLetter"/>
+      <w:lvlText w:val="%2."/>
+      <w:lvlJc w:val="left"/>
+      <w:pPr>
+        <w:ind w:left="1440" w:hanging="360"/>
+      </w:pPr>
+    </w:lvl>
+    <w:lvl w:ilvl="2" w:tplc="FFFFFFFF" w:tentative="1">
+      <w:start w:val="1"/>
+      <w:numFmt w:val="lowerRoman"/>
+      <w:lvlText w:val="%3."/>
+      <w:lvlJc w:val="right"/>
+      <w:pPr>
+        <w:ind w:left="2160" w:hanging="180"/>
+      </w:pPr>
+    </w:lvl>
+    <w:lvl w:ilvl="3" w:tplc="FFFFFFFF" w:tentative="1">
+      <w:start w:val="1"/>
+      <w:numFmt w:val="decimal"/>
+      <w:lvlText w:val="%4."/>
+      <w:lvlJc w:val="left"/>
+      <w:pPr>
+        <w:ind w:left="2880" w:hanging="360"/>
+      </w:pPr>
+    </w:lvl>
+    <w:lvl w:ilvl="4" w:tplc="FFFFFFFF" w:tentative="1">
+      <w:start w:val="1"/>
+      <w:numFmt w:val="lowerLetter"/>
+      <w:lvlText w:val="%5."/>
+      <w:lvlJc w:val="left"/>
+      <w:pPr>
+        <w:ind w:left="3600" w:hanging="360"/>
+      </w:pPr>
+    </w:lvl>
+    <w:lvl w:ilvl="5" w:tplc="FFFFFFFF" w:tentative="1">
+      <w:start w:val="1"/>
+      <w:numFmt w:val="lowerRoman"/>
+      <w:lvlText w:val="%6."/>
+      <w:lvlJc w:val="right"/>
+      <w:pPr>
+        <w:ind w:left="4320" w:hanging="180"/>
+      </w:pPr>
+    </w:lvl>
+    <w:lvl w:ilvl="6" w:tplc="FFFFFFFF" w:tentative="1">
+      <w:start w:val="1"/>
+      <w:numFmt w:val="decimal"/>
+      <w:lvlText w:val="%7."/>
+      <w:lvlJc w:val="left"/>
+      <w:pPr>
+        <w:ind w:left="5040" w:hanging="360"/>
+      </w:pPr>
+    </w:lvl>
+    <w:lvl w:ilvl="7" w:tplc="FFFFFFFF" w:tentative="1">
+      <w:start w:val="1"/>
+      <w:numFmt w:val="lowerLetter"/>
+      <w:lvlText w:val="%8."/>
+      <w:lvlJc w:val="left"/>
+      <w:pPr>
+        <w:ind w:left="5760" w:hanging="360"/>
+      </w:pPr>
+    </w:lvl>
+    <w:lvl w:ilvl="8" w:tplc="FFFFFFFF" w:tentative="1">
+      <w:start w:val="1"/>
+      <w:numFmt w:val="lowerRoman"/>
+      <w:lvlText w:val="%9."/>
+      <w:lvlJc w:val="right"/>
+      <w:pPr>
+        <w:ind w:left="6480" w:hanging="180"/>
+      </w:pPr>
+    </w:lvl>
+  </w:abstractNum>
+  <w:abstractNum w:abstractNumId="18" w15:restartNumberingAfterBreak="0">
     <w:nsid w:val="49E34F1D"/>
     <w:multiLevelType w:val="hybridMultilevel"/>
     <w:tmpl w:val="CC183BAA"/>
@@ -7142,7 +7838,7 @@
       </w:pPr>
     </w:lvl>
   </w:abstractNum>
-  <w:abstractNum w:abstractNumId="18" w15:restartNumberingAfterBreak="0">
+  <w:abstractNum w:abstractNumId="19" w15:restartNumberingAfterBreak="0">
     <w:nsid w:val="51C77818"/>
     <w:multiLevelType w:val="hybridMultilevel"/>
     <w:tmpl w:val="F1B41EA0"/>
@@ -7228,7 +7924,7 @@
       </w:pPr>
     </w:lvl>
   </w:abstractNum>
-  <w:abstractNum w:abstractNumId="19" w15:restartNumberingAfterBreak="0">
+  <w:abstractNum w:abstractNumId="20" w15:restartNumberingAfterBreak="0">
     <w:nsid w:val="56430869"/>
     <w:multiLevelType w:val="hybridMultilevel"/>
     <w:tmpl w:val="928C8B60"/>
@@ -7317,7 +8013,7 @@
       </w:pPr>
     </w:lvl>
   </w:abstractNum>
-  <w:abstractNum w:abstractNumId="20" w15:restartNumberingAfterBreak="0">
+  <w:abstractNum w:abstractNumId="21" w15:restartNumberingAfterBreak="0">
     <w:nsid w:val="57DE3A07"/>
     <w:multiLevelType w:val="hybridMultilevel"/>
     <w:tmpl w:val="BC2A43A6"/>
@@ -7406,7 +8102,7 @@
       </w:pPr>
     </w:lvl>
   </w:abstractNum>
-  <w:abstractNum w:abstractNumId="21" w15:restartNumberingAfterBreak="0">
+  <w:abstractNum w:abstractNumId="22" w15:restartNumberingAfterBreak="0">
     <w:nsid w:val="58CF3FAC"/>
     <w:multiLevelType w:val="hybridMultilevel"/>
     <w:tmpl w:val="0706AE4C"/>
@@ -7495,7 +8191,7 @@
       </w:pPr>
     </w:lvl>
   </w:abstractNum>
-  <w:abstractNum w:abstractNumId="22" w15:restartNumberingAfterBreak="0">
+  <w:abstractNum w:abstractNumId="23" w15:restartNumberingAfterBreak="0">
     <w:nsid w:val="67987E96"/>
     <w:multiLevelType w:val="hybridMultilevel"/>
     <w:tmpl w:val="67605C2C"/>
@@ -7608,7 +8304,7 @@
       </w:rPr>
     </w:lvl>
   </w:abstractNum>
-  <w:abstractNum w:abstractNumId="23" w15:restartNumberingAfterBreak="0">
+  <w:abstractNum w:abstractNumId="24" w15:restartNumberingAfterBreak="0">
     <w:nsid w:val="6B932BCA"/>
     <w:multiLevelType w:val="hybridMultilevel"/>
     <w:tmpl w:val="2A126852"/>
@@ -7721,7 +8417,7 @@
       </w:rPr>
     </w:lvl>
   </w:abstractNum>
-  <w:abstractNum w:abstractNumId="24" w15:restartNumberingAfterBreak="0">
+  <w:abstractNum w:abstractNumId="25" w15:restartNumberingAfterBreak="0">
     <w:nsid w:val="6BDD574C"/>
     <w:multiLevelType w:val="hybridMultilevel"/>
     <w:tmpl w:val="8374873C"/>
@@ -7810,7 +8506,7 @@
       </w:pPr>
     </w:lvl>
   </w:abstractNum>
-  <w:abstractNum w:abstractNumId="25" w15:restartNumberingAfterBreak="0">
+  <w:abstractNum w:abstractNumId="26" w15:restartNumberingAfterBreak="0">
     <w:nsid w:val="6CAB3C33"/>
     <w:multiLevelType w:val="hybridMultilevel"/>
     <w:tmpl w:val="926CCC30"/>
@@ -7899,7 +8595,7 @@
       </w:pPr>
     </w:lvl>
   </w:abstractNum>
-  <w:abstractNum w:abstractNumId="26" w15:restartNumberingAfterBreak="0">
+  <w:abstractNum w:abstractNumId="27" w15:restartNumberingAfterBreak="0">
     <w:nsid w:val="6FA54F40"/>
     <w:multiLevelType w:val="hybridMultilevel"/>
     <w:tmpl w:val="11BE2008"/>
@@ -7985,7 +8681,7 @@
       </w:pPr>
     </w:lvl>
   </w:abstractNum>
-  <w:abstractNum w:abstractNumId="27" w15:restartNumberingAfterBreak="0">
+  <w:abstractNum w:abstractNumId="28" w15:restartNumberingAfterBreak="0">
     <w:nsid w:val="6FDF7E37"/>
     <w:multiLevelType w:val="hybridMultilevel"/>
     <w:tmpl w:val="5FB41702"/>
@@ -8072,7 +8768,182 @@
       </w:pPr>
     </w:lvl>
   </w:abstractNum>
-  <w:abstractNum w:abstractNumId="28" w15:restartNumberingAfterBreak="0">
+  <w:abstractNum w:abstractNumId="29" w15:restartNumberingAfterBreak="0">
+    <w:nsid w:val="733C182A"/>
+    <w:multiLevelType w:val="hybridMultilevel"/>
+    <w:tmpl w:val="709C81C4"/>
+    <w:lvl w:ilvl="0" w:tplc="0409000F">
+      <w:start w:val="1"/>
+      <w:numFmt w:val="decimal"/>
+      <w:lvlText w:val="%1."/>
+      <w:lvlJc w:val="left"/>
+      <w:pPr>
+        <w:ind w:left="720" w:hanging="360"/>
+      </w:pPr>
+    </w:lvl>
+    <w:lvl w:ilvl="1" w:tplc="04090019" w:tentative="1">
+      <w:start w:val="1"/>
+      <w:numFmt w:val="lowerLetter"/>
+      <w:lvlText w:val="%2."/>
+      <w:lvlJc w:val="left"/>
+      <w:pPr>
+        <w:ind w:left="1440" w:hanging="360"/>
+      </w:pPr>
+    </w:lvl>
+    <w:lvl w:ilvl="2" w:tplc="0409001B" w:tentative="1">
+      <w:start w:val="1"/>
+      <w:numFmt w:val="lowerRoman"/>
+      <w:lvlText w:val="%3."/>
+      <w:lvlJc w:val="right"/>
+      <w:pPr>
+        <w:ind w:left="2160" w:hanging="180"/>
+      </w:pPr>
+    </w:lvl>
+    <w:lvl w:ilvl="3" w:tplc="0409000F" w:tentative="1">
+      <w:start w:val="1"/>
+      <w:numFmt w:val="decimal"/>
+      <w:lvlText w:val="%4."/>
+      <w:lvlJc w:val="left"/>
+      <w:pPr>
+        <w:ind w:left="2880" w:hanging="360"/>
+      </w:pPr>
+    </w:lvl>
+    <w:lvl w:ilvl="4" w:tplc="04090019" w:tentative="1">
+      <w:start w:val="1"/>
+      <w:numFmt w:val="lowerLetter"/>
+      <w:lvlText w:val="%5."/>
+      <w:lvlJc w:val="left"/>
+      <w:pPr>
+        <w:ind w:left="3600" w:hanging="360"/>
+      </w:pPr>
+    </w:lvl>
+    <w:lvl w:ilvl="5" w:tplc="0409001B" w:tentative="1">
+      <w:start w:val="1"/>
+      <w:numFmt w:val="lowerRoman"/>
+      <w:lvlText w:val="%6."/>
+      <w:lvlJc w:val="right"/>
+      <w:pPr>
+        <w:ind w:left="4320" w:hanging="180"/>
+      </w:pPr>
+    </w:lvl>
+    <w:lvl w:ilvl="6" w:tplc="0409000F" w:tentative="1">
+      <w:start w:val="1"/>
+      <w:numFmt w:val="decimal"/>
+      <w:lvlText w:val="%7."/>
+      <w:lvlJc w:val="left"/>
+      <w:pPr>
+        <w:ind w:left="5040" w:hanging="360"/>
+      </w:pPr>
+    </w:lvl>
+    <w:lvl w:ilvl="7" w:tplc="04090019" w:tentative="1">
+      <w:start w:val="1"/>
+      <w:numFmt w:val="lowerLetter"/>
+      <w:lvlText w:val="%8."/>
+      <w:lvlJc w:val="left"/>
+      <w:pPr>
+        <w:ind w:left="5760" w:hanging="360"/>
+      </w:pPr>
+    </w:lvl>
+    <w:lvl w:ilvl="8" w:tplc="0409001B" w:tentative="1">
+      <w:start w:val="1"/>
+      <w:numFmt w:val="lowerRoman"/>
+      <w:lvlText w:val="%9."/>
+      <w:lvlJc w:val="right"/>
+      <w:pPr>
+        <w:ind w:left="6480" w:hanging="180"/>
+      </w:pPr>
+    </w:lvl>
+  </w:abstractNum>
+  <w:abstractNum w:abstractNumId="30" w15:restartNumberingAfterBreak="0">
+    <w:nsid w:val="79307D03"/>
+    <w:multiLevelType w:val="hybridMultilevel"/>
+    <w:tmpl w:val="546621F0"/>
+    <w:lvl w:ilvl="0" w:tplc="0409000F">
+      <w:start w:val="1"/>
+      <w:numFmt w:val="decimal"/>
+      <w:lvlText w:val="%1."/>
+      <w:lvlJc w:val="left"/>
+      <w:pPr>
+        <w:ind w:left="720" w:hanging="360"/>
+      </w:pPr>
+      <w:rPr>
+        <w:rFonts w:hint="default"/>
+      </w:rPr>
+    </w:lvl>
+    <w:lvl w:ilvl="1" w:tplc="04090019" w:tentative="1">
+      <w:start w:val="1"/>
+      <w:numFmt w:val="lowerLetter"/>
+      <w:lvlText w:val="%2."/>
+      <w:lvlJc w:val="left"/>
+      <w:pPr>
+        <w:ind w:left="1440" w:hanging="360"/>
+      </w:pPr>
+    </w:lvl>
+    <w:lvl w:ilvl="2" w:tplc="0409001B" w:tentative="1">
+      <w:start w:val="1"/>
+      <w:numFmt w:val="lowerRoman"/>
+      <w:lvlText w:val="%3."/>
+      <w:lvlJc w:val="right"/>
+      <w:pPr>
+        <w:ind w:left="2160" w:hanging="180"/>
+      </w:pPr>
+    </w:lvl>
+    <w:lvl w:ilvl="3" w:tplc="0409000F" w:tentative="1">
+      <w:start w:val="1"/>
+      <w:numFmt w:val="decimal"/>
+      <w:lvlText w:val="%4."/>
+      <w:lvlJc w:val="left"/>
+      <w:pPr>
+        <w:ind w:left="2880" w:hanging="360"/>
+      </w:pPr>
+    </w:lvl>
+    <w:lvl w:ilvl="4" w:tplc="04090019" w:tentative="1">
+      <w:start w:val="1"/>
+      <w:numFmt w:val="lowerLetter"/>
+      <w:lvlText w:val="%5."/>
+      <w:lvlJc w:val="left"/>
+      <w:pPr>
+        <w:ind w:left="3600" w:hanging="360"/>
+      </w:pPr>
+    </w:lvl>
+    <w:lvl w:ilvl="5" w:tplc="0409001B" w:tentative="1">
+      <w:start w:val="1"/>
+      <w:numFmt w:val="lowerRoman"/>
+      <w:lvlText w:val="%6."/>
+      <w:lvlJc w:val="right"/>
+      <w:pPr>
+        <w:ind w:left="4320" w:hanging="180"/>
+      </w:pPr>
+    </w:lvl>
+    <w:lvl w:ilvl="6" w:tplc="0409000F" w:tentative="1">
+      <w:start w:val="1"/>
+      <w:numFmt w:val="decimal"/>
+      <w:lvlText w:val="%7."/>
+      <w:lvlJc w:val="left"/>
+      <w:pPr>
+        <w:ind w:left="5040" w:hanging="360"/>
+      </w:pPr>
+    </w:lvl>
+    <w:lvl w:ilvl="7" w:tplc="04090019" w:tentative="1">
+      <w:start w:val="1"/>
+      <w:numFmt w:val="lowerLetter"/>
+      <w:lvlText w:val="%8."/>
+      <w:lvlJc w:val="left"/>
+      <w:pPr>
+        <w:ind w:left="5760" w:hanging="360"/>
+      </w:pPr>
+    </w:lvl>
+    <w:lvl w:ilvl="8" w:tplc="0409001B" w:tentative="1">
+      <w:start w:val="1"/>
+      <w:numFmt w:val="lowerRoman"/>
+      <w:lvlText w:val="%9."/>
+      <w:lvlJc w:val="right"/>
+      <w:pPr>
+        <w:ind w:left="6480" w:hanging="180"/>
+      </w:pPr>
+    </w:lvl>
+  </w:abstractNum>
+  <w:abstractNum w:abstractNumId="31" w15:restartNumberingAfterBreak="0">
     <w:nsid w:val="7B32014D"/>
     <w:multiLevelType w:val="hybridMultilevel"/>
     <w:tmpl w:val="90E2A554"/>
@@ -8087,6 +8958,92 @@
       <w:rPr>
         <w:rFonts w:hint="default"/>
       </w:rPr>
+    </w:lvl>
+    <w:lvl w:ilvl="1" w:tplc="04090019" w:tentative="1">
+      <w:start w:val="1"/>
+      <w:numFmt w:val="lowerLetter"/>
+      <w:lvlText w:val="%2."/>
+      <w:lvlJc w:val="left"/>
+      <w:pPr>
+        <w:ind w:left="1440" w:hanging="360"/>
+      </w:pPr>
+    </w:lvl>
+    <w:lvl w:ilvl="2" w:tplc="0409001B" w:tentative="1">
+      <w:start w:val="1"/>
+      <w:numFmt w:val="lowerRoman"/>
+      <w:lvlText w:val="%3."/>
+      <w:lvlJc w:val="right"/>
+      <w:pPr>
+        <w:ind w:left="2160" w:hanging="180"/>
+      </w:pPr>
+    </w:lvl>
+    <w:lvl w:ilvl="3" w:tplc="0409000F" w:tentative="1">
+      <w:start w:val="1"/>
+      <w:numFmt w:val="decimal"/>
+      <w:lvlText w:val="%4."/>
+      <w:lvlJc w:val="left"/>
+      <w:pPr>
+        <w:ind w:left="2880" w:hanging="360"/>
+      </w:pPr>
+    </w:lvl>
+    <w:lvl w:ilvl="4" w:tplc="04090019" w:tentative="1">
+      <w:start w:val="1"/>
+      <w:numFmt w:val="lowerLetter"/>
+      <w:lvlText w:val="%5."/>
+      <w:lvlJc w:val="left"/>
+      <w:pPr>
+        <w:ind w:left="3600" w:hanging="360"/>
+      </w:pPr>
+    </w:lvl>
+    <w:lvl w:ilvl="5" w:tplc="0409001B" w:tentative="1">
+      <w:start w:val="1"/>
+      <w:numFmt w:val="lowerRoman"/>
+      <w:lvlText w:val="%6."/>
+      <w:lvlJc w:val="right"/>
+      <w:pPr>
+        <w:ind w:left="4320" w:hanging="180"/>
+      </w:pPr>
+    </w:lvl>
+    <w:lvl w:ilvl="6" w:tplc="0409000F" w:tentative="1">
+      <w:start w:val="1"/>
+      <w:numFmt w:val="decimal"/>
+      <w:lvlText w:val="%7."/>
+      <w:lvlJc w:val="left"/>
+      <w:pPr>
+        <w:ind w:left="5040" w:hanging="360"/>
+      </w:pPr>
+    </w:lvl>
+    <w:lvl w:ilvl="7" w:tplc="04090019" w:tentative="1">
+      <w:start w:val="1"/>
+      <w:numFmt w:val="lowerLetter"/>
+      <w:lvlText w:val="%8."/>
+      <w:lvlJc w:val="left"/>
+      <w:pPr>
+        <w:ind w:left="5760" w:hanging="360"/>
+      </w:pPr>
+    </w:lvl>
+    <w:lvl w:ilvl="8" w:tplc="0409001B" w:tentative="1">
+      <w:start w:val="1"/>
+      <w:numFmt w:val="lowerRoman"/>
+      <w:lvlText w:val="%9."/>
+      <w:lvlJc w:val="right"/>
+      <w:pPr>
+        <w:ind w:left="6480" w:hanging="180"/>
+      </w:pPr>
+    </w:lvl>
+  </w:abstractNum>
+  <w:abstractNum w:abstractNumId="32" w15:restartNumberingAfterBreak="0">
+    <w:nsid w:val="7D4F0EC5"/>
+    <w:multiLevelType w:val="hybridMultilevel"/>
+    <w:tmpl w:val="A648CAE8"/>
+    <w:lvl w:ilvl="0" w:tplc="0409000F">
+      <w:start w:val="1"/>
+      <w:numFmt w:val="decimal"/>
+      <w:lvlText w:val="%1."/>
+      <w:lvlJc w:val="left"/>
+      <w:pPr>
+        <w:ind w:left="720" w:hanging="360"/>
+      </w:pPr>
     </w:lvl>
     <w:lvl w:ilvl="1" w:tplc="04090019" w:tentative="1">
       <w:start w:val="1"/>
@@ -8165,7 +9122,7 @@
     <w:abstractNumId w:val="4"/>
   </w:num>
   <w:num w:numId="2">
-    <w:abstractNumId w:val="28"/>
+    <w:abstractNumId w:val="31"/>
   </w:num>
   <w:num w:numId="3">
     <w:abstractNumId w:val="11"/>
@@ -8174,13 +9131,13 @@
     <w:abstractNumId w:val="6"/>
   </w:num>
   <w:num w:numId="5">
-    <w:abstractNumId w:val="25"/>
+    <w:abstractNumId w:val="26"/>
   </w:num>
   <w:num w:numId="6">
-    <w:abstractNumId w:val="18"/>
+    <w:abstractNumId w:val="19"/>
   </w:num>
   <w:num w:numId="7">
-    <w:abstractNumId w:val="19"/>
+    <w:abstractNumId w:val="20"/>
   </w:num>
   <w:num w:numId="8">
     <w:abstractNumId w:val="1"/>
@@ -8189,22 +9146,22 @@
     <w:abstractNumId w:val="10"/>
   </w:num>
   <w:num w:numId="10">
-    <w:abstractNumId w:val="27"/>
+    <w:abstractNumId w:val="28"/>
   </w:num>
   <w:num w:numId="11">
-    <w:abstractNumId w:val="23"/>
+    <w:abstractNumId w:val="24"/>
   </w:num>
   <w:num w:numId="12">
-    <w:abstractNumId w:val="26"/>
+    <w:abstractNumId w:val="27"/>
   </w:num>
   <w:num w:numId="13">
     <w:abstractNumId w:val="7"/>
   </w:num>
   <w:num w:numId="14">
-    <w:abstractNumId w:val="17"/>
+    <w:abstractNumId w:val="18"/>
   </w:num>
   <w:num w:numId="15">
-    <w:abstractNumId w:val="20"/>
+    <w:abstractNumId w:val="21"/>
   </w:num>
   <w:num w:numId="16">
     <w:abstractNumId w:val="13"/>
@@ -8219,7 +9176,7 @@
     <w:abstractNumId w:val="8"/>
   </w:num>
   <w:num w:numId="20">
-    <w:abstractNumId w:val="21"/>
+    <w:abstractNumId w:val="22"/>
   </w:num>
   <w:num w:numId="21">
     <w:abstractNumId w:val="7"/>
@@ -8252,7 +9209,7 @@
     </w:lvlOverride>
   </w:num>
   <w:num w:numId="22">
-    <w:abstractNumId w:val="24"/>
+    <w:abstractNumId w:val="25"/>
   </w:num>
   <w:num w:numId="23">
     <w:abstractNumId w:val="7"/>
@@ -8294,7 +9251,7 @@
     <w:abstractNumId w:val="3"/>
   </w:num>
   <w:num w:numId="27">
-    <w:abstractNumId w:val="22"/>
+    <w:abstractNumId w:val="23"/>
   </w:num>
   <w:num w:numId="28">
     <w:abstractNumId w:val="15"/>
@@ -8307,6 +9264,18 @@
   </w:num>
   <w:num w:numId="31">
     <w:abstractNumId w:val="16"/>
+  </w:num>
+  <w:num w:numId="32">
+    <w:abstractNumId w:val="32"/>
+  </w:num>
+  <w:num w:numId="33">
+    <w:abstractNumId w:val="29"/>
+  </w:num>
+  <w:num w:numId="34">
+    <w:abstractNumId w:val="30"/>
+  </w:num>
+  <w:num w:numId="35">
+    <w:abstractNumId w:val="17"/>
   </w:num>
 </w:numbering>
 </file>

</xml_diff>